<commit_message>
5 Test cases in 3 Websites
</commit_message>
<xml_diff>
--- a/PlayWright(Day1).docx
+++ b/PlayWright(Day1).docx
@@ -291,7 +291,7 @@
           <w:iCs/>
           <w:lang w:val="en-US"/>
         </w:rPr>
-        <w:t>–</w:t>
+        <w:t>--</w:t>
       </w:r>
       <w:proofErr w:type="spellStart"/>
       <w:r>
@@ -313,7 +313,6 @@
           <w:lang w:val="en-US"/>
         </w:rPr>
       </w:pPr>
-      <w:proofErr w:type="spellStart"/>
       <w:r>
         <w:rPr>
           <w:b/>
@@ -321,17 +320,7 @@
           <w:u w:val="single"/>
           <w:lang w:val="en-US"/>
         </w:rPr>
-        <w:t>Runs</w:t>
-      </w:r>
-      <w:proofErr w:type="spellEnd"/>
-      <w:r>
-        <w:rPr>
-          <w:b/>
-          <w:bCs/>
-          <w:u w:val="single"/>
-          <w:lang w:val="en-US"/>
-        </w:rPr>
-        <w:t xml:space="preserve"> the tests only on Desktop </w:t>
+        <w:t xml:space="preserve">Runs the tests only on Desktop </w:t>
       </w:r>
       <w:proofErr w:type="gramStart"/>
       <w:r>
@@ -522,6 +511,136 @@
     <w:p>
       <w:pPr>
         <w:rPr>
+          <w:i/>
+          <w:iCs/>
+          <w:lang w:val="en-US"/>
+        </w:rPr>
+      </w:pPr>
+      <w:r>
+        <w:rPr>
+          <w:b/>
+          <w:bCs/>
+          <w:u w:val="single"/>
+          <w:lang w:val="en-US"/>
+        </w:rPr>
+        <w:t xml:space="preserve">Runs the particular </w:t>
+      </w:r>
+      <w:proofErr w:type="gramStart"/>
+      <w:r>
+        <w:rPr>
+          <w:b/>
+          <w:bCs/>
+          <w:u w:val="single"/>
+          <w:lang w:val="en-US"/>
+        </w:rPr>
+        <w:t>test</w:t>
+      </w:r>
+      <w:r>
+        <w:rPr>
+          <w:lang w:val="en-US"/>
+        </w:rPr>
+        <w:t xml:space="preserve">  -</w:t>
+      </w:r>
+      <w:proofErr w:type="gramEnd"/>
+      <w:r>
+        <w:rPr>
+          <w:lang w:val="en-US"/>
+        </w:rPr>
+        <w:t xml:space="preserve">  </w:t>
+      </w:r>
+      <w:proofErr w:type="spellStart"/>
+      <w:r>
+        <w:rPr>
+          <w:i/>
+          <w:iCs/>
+          <w:lang w:val="en-US"/>
+        </w:rPr>
+        <w:t>npx</w:t>
+      </w:r>
+      <w:proofErr w:type="spellEnd"/>
+      <w:r>
+        <w:rPr>
+          <w:i/>
+          <w:iCs/>
+          <w:lang w:val="en-US"/>
+        </w:rPr>
+        <w:t xml:space="preserve"> playwright test -g </w:t>
+      </w:r>
+      <w:proofErr w:type="spellStart"/>
+      <w:r>
+        <w:rPr>
+          <w:i/>
+          <w:iCs/>
+          <w:lang w:val="en-US"/>
+        </w:rPr>
+        <w:t>EndToEnd</w:t>
+      </w:r>
+      <w:proofErr w:type="spellEnd"/>
+    </w:p>
+    <w:p>
+      <w:pPr>
+        <w:rPr>
+          <w:i/>
+          <w:iCs/>
+          <w:lang w:val="en-US"/>
+        </w:rPr>
+      </w:pPr>
+      <w:r>
+        <w:rPr>
+          <w:b/>
+          <w:bCs/>
+          <w:lang w:val="en-US"/>
+        </w:rPr>
+        <w:t xml:space="preserve">Runs to show the </w:t>
+      </w:r>
+      <w:proofErr w:type="gramStart"/>
+      <w:r>
+        <w:rPr>
+          <w:b/>
+          <w:bCs/>
+          <w:lang w:val="en-US"/>
+        </w:rPr>
+        <w:t>report</w:t>
+      </w:r>
+      <w:r>
+        <w:rPr>
+          <w:i/>
+          <w:iCs/>
+          <w:lang w:val="en-US"/>
+        </w:rPr>
+        <w:t xml:space="preserve">  -</w:t>
+      </w:r>
+      <w:proofErr w:type="gramEnd"/>
+      <w:r>
+        <w:rPr>
+          <w:i/>
+          <w:iCs/>
+          <w:lang w:val="en-US"/>
+        </w:rPr>
+        <w:t xml:space="preserve">  </w:t>
+      </w:r>
+      <w:proofErr w:type="spellStart"/>
+      <w:r>
+        <w:rPr>
+          <w:i/>
+          <w:iCs/>
+          <w:lang w:val="en-US"/>
+        </w:rPr>
+        <w:t>npx</w:t>
+      </w:r>
+      <w:proofErr w:type="spellEnd"/>
+      <w:r>
+        <w:rPr>
+          <w:i/>
+          <w:iCs/>
+          <w:lang w:val="en-US"/>
+        </w:rPr>
+        <w:t xml:space="preserve"> playwright show-report</w:t>
+      </w:r>
+    </w:p>
+    <w:p>
+      <w:pPr>
+        <w:rPr>
           <w:lang w:val="en-US"/>
         </w:rPr>
       </w:pPr>
@@ -694,6 +813,7 @@
           <w:b/>
           <w:bCs/>
         </w:rPr>
+        <w:lastRenderedPageBreak/>
         <w:t>package-</w:t>
       </w:r>
       <w:proofErr w:type="spellStart"/>
@@ -722,7 +842,6 @@
           <w:b/>
           <w:bCs/>
         </w:rPr>
-        <w:lastRenderedPageBreak/>
         <w:t>playwright.config.ts</w:t>
       </w:r>
       <w:proofErr w:type="spellEnd"/>
@@ -2494,6 +2613,7 @@
   <w:style w:type="character" w:default="1" w:styleId="DefaultParagraphFont">
     <w:name w:val="Default Paragraph Font"/>
     <w:uiPriority w:val="1"/>
+    <w:semiHidden/>
     <w:unhideWhenUsed/>
   </w:style>
   <w:style w:type="table" w:default="1" w:styleId="TableNormal">

</xml_diff>

<commit_message>
Playwright Day2 files uploaded
</commit_message>
<xml_diff>
--- a/PlayWright(Day1).docx
+++ b/PlayWright(Day1).docx
@@ -513,9 +513,9 @@
         <w:rPr>
           <w:i/>
           <w:iCs/>
-          <w:lang w:val="en-US"/>
-        </w:rPr>
-      </w:pPr>
+        </w:rPr>
+      </w:pPr>
+      <w:bookmarkStart w:id="0" w:name="_Hlk196406558"/>
       <w:r>
         <w:rPr>
           <w:b/>
@@ -553,7 +553,6 @@
         <w:rPr>
           <w:i/>
           <w:iCs/>
-          <w:lang w:val="en-US"/>
         </w:rPr>
         <w:t>npx</w:t>
       </w:r>
@@ -562,9 +561,54 @@
         <w:rPr>
           <w:i/>
           <w:iCs/>
-          <w:lang w:val="en-US"/>
-        </w:rPr>
-        <w:t xml:space="preserve"> playwright test -g </w:t>
+        </w:rPr>
+        <w:t xml:space="preserve"> playwright test -g "has title"</w:t>
+      </w:r>
+    </w:p>
+    <w:bookmarkEnd w:id="0"/>
+    <w:p>
+      <w:pPr>
+        <w:rPr>
+          <w:i/>
+          <w:iCs/>
+          <w:lang w:val="en-US"/>
+        </w:rPr>
+      </w:pPr>
+      <w:r>
+        <w:rPr>
+          <w:b/>
+          <w:bCs/>
+          <w:u w:val="single"/>
+          <w:lang w:val="en-US"/>
+        </w:rPr>
+        <w:t xml:space="preserve">Runs to show the </w:t>
+      </w:r>
+      <w:proofErr w:type="gramStart"/>
+      <w:r>
+        <w:rPr>
+          <w:b/>
+          <w:bCs/>
+          <w:u w:val="single"/>
+          <w:lang w:val="en-US"/>
+        </w:rPr>
+        <w:t>report</w:t>
+      </w:r>
+      <w:r>
+        <w:rPr>
+          <w:i/>
+          <w:iCs/>
+          <w:lang w:val="en-US"/>
+        </w:rPr>
+        <w:t xml:space="preserve">  -</w:t>
+      </w:r>
+      <w:proofErr w:type="gramEnd"/>
+      <w:r>
+        <w:rPr>
+          <w:i/>
+          <w:iCs/>
+          <w:lang w:val="en-US"/>
+        </w:rPr>
+        <w:t xml:space="preserve">  </w:t>
       </w:r>
       <w:proofErr w:type="spellStart"/>
       <w:r>
@@ -573,40 +617,47 @@
           <w:iCs/>
           <w:lang w:val="en-US"/>
         </w:rPr>
-        <w:t>EndToEnd</w:t>
+        <w:t>npx</w:t>
       </w:r>
       <w:proofErr w:type="spellEnd"/>
-    </w:p>
-    <w:p>
-      <w:pPr>
-        <w:rPr>
-          <w:i/>
-          <w:iCs/>
-          <w:lang w:val="en-US"/>
-        </w:rPr>
-      </w:pPr>
-      <w:r>
-        <w:rPr>
-          <w:b/>
-          <w:bCs/>
-          <w:lang w:val="en-US"/>
-        </w:rPr>
-        <w:t xml:space="preserve">Runs to show the </w:t>
+      <w:r>
+        <w:rPr>
+          <w:i/>
+          <w:iCs/>
+          <w:lang w:val="en-US"/>
+        </w:rPr>
+        <w:t xml:space="preserve"> playwright show-report</w:t>
+      </w:r>
+    </w:p>
+    <w:p>
+      <w:pPr>
+        <w:rPr>
+          <w:i/>
+          <w:iCs/>
+          <w:lang w:val="en-US"/>
+        </w:rPr>
+      </w:pPr>
+      <w:r>
+        <w:rPr>
+          <w:b/>
+          <w:bCs/>
+          <w:u w:val="single"/>
+        </w:rPr>
+        <w:t xml:space="preserve">Runs with trace </w:t>
       </w:r>
       <w:proofErr w:type="gramStart"/>
       <w:r>
         <w:rPr>
           <w:b/>
           <w:bCs/>
-          <w:lang w:val="en-US"/>
-        </w:rPr>
-        <w:t>report</w:t>
-      </w:r>
-      <w:r>
-        <w:rPr>
-          <w:i/>
-          <w:iCs/>
-          <w:lang w:val="en-US"/>
+          <w:u w:val="single"/>
+        </w:rPr>
+        <w:t>on</w:t>
+      </w:r>
+      <w:r>
+        <w:rPr>
+          <w:i/>
+          <w:iCs/>
         </w:rPr>
         <w:t xml:space="preserve">  -</w:t>
       </w:r>
@@ -615,7 +666,6 @@
         <w:rPr>
           <w:i/>
           <w:iCs/>
-          <w:lang w:val="en-US"/>
         </w:rPr>
         <w:t xml:space="preserve">  </w:t>
       </w:r>
@@ -624,7 +674,6 @@
         <w:rPr>
           <w:i/>
           <w:iCs/>
-          <w:lang w:val="en-US"/>
         </w:rPr>
         <w:t>npx</w:t>
       </w:r>
@@ -633,9 +682,8 @@
         <w:rPr>
           <w:i/>
           <w:iCs/>
-          <w:lang w:val="en-US"/>
-        </w:rPr>
-        <w:t xml:space="preserve"> playwright show-report</w:t>
+        </w:rPr>
+        <w:t xml:space="preserve"> playwright test --project chromium --trace on</w:t>
       </w:r>
     </w:p>
     <w:p>
@@ -1208,24 +1256,17 @@
         <w:t>();</w:t>
       </w:r>
     </w:p>
-    <w:p/>
-    <w:p>
-      <w:pPr>
-        <w:rPr>
-          <w:lang w:val="en-US"/>
-        </w:rPr>
-      </w:pPr>
-    </w:p>
-    <w:p>
-      <w:pPr>
-        <w:rPr>
-          <w:lang w:val="en-US"/>
-        </w:rPr>
-      </w:pPr>
-      <w:r>
-        <w:rPr>
-          <w:lang w:val="en-US"/>
-        </w:rPr>
+    <w:p>
+      <w:pPr>
+        <w:rPr>
+          <w:lang w:val="en-US"/>
+        </w:rPr>
+      </w:pPr>
+      <w:r>
+        <w:rPr>
+          <w:lang w:val="en-US"/>
+        </w:rPr>
+        <w:lastRenderedPageBreak/>
         <w:t xml:space="preserve">    </w:t>
       </w:r>
     </w:p>
@@ -2410,7 +2451,7 @@
   <w:style w:type="paragraph" w:default="1" w:styleId="Normal">
     <w:name w:val="Normal"/>
     <w:qFormat/>
-    <w:rsid w:val="002749BB"/>
+    <w:rsid w:val="00C55137"/>
   </w:style>
   <w:style w:type="paragraph" w:styleId="Heading1">
     <w:name w:val="heading 1"/>
@@ -2613,7 +2654,6 @@
   <w:style w:type="character" w:default="1" w:styleId="DefaultParagraphFont">
     <w:name w:val="Default Paragraph Font"/>
     <w:uiPriority w:val="1"/>
-    <w:semiHidden/>
     <w:unhideWhenUsed/>
   </w:style>
   <w:style w:type="table" w:default="1" w:styleId="TableNormal">

</xml_diff>

<commit_message>
Day3(fixtures, parallel exe, params) and synopsis
</commit_message>
<xml_diff>
--- a/PlayWright(Day1).docx
+++ b/PlayWright(Day1).docx
@@ -634,7 +634,6 @@
         <w:rPr>
           <w:i/>
           <w:iCs/>
-          <w:lang w:val="en-US"/>
         </w:rPr>
       </w:pPr>
       <w:r>
@@ -684,6 +683,89 @@
           <w:iCs/>
         </w:rPr>
         <w:t xml:space="preserve"> playwright test --project chromium --trace on</w:t>
+      </w:r>
+    </w:p>
+    <w:p>
+      <w:pPr>
+        <w:rPr>
+          <w:b/>
+          <w:bCs/>
+          <w:sz w:val="28"/>
+          <w:szCs w:val="28"/>
+          <w:u w:val="single"/>
+        </w:rPr>
+      </w:pPr>
+      <w:r>
+        <w:rPr>
+          <w:b/>
+          <w:bCs/>
+          <w:sz w:val="28"/>
+          <w:szCs w:val="28"/>
+          <w:u w:val="single"/>
+        </w:rPr>
+        <w:t xml:space="preserve">Parallel </w:t>
+      </w:r>
+      <w:proofErr w:type="gramStart"/>
+      <w:r>
+        <w:rPr>
+          <w:b/>
+          <w:bCs/>
+          <w:sz w:val="28"/>
+          <w:szCs w:val="28"/>
+          <w:u w:val="single"/>
+        </w:rPr>
+        <w:t>execution</w:t>
+      </w:r>
+      <w:r>
+        <w:rPr>
+          <w:b/>
+          <w:bCs/>
+          <w:sz w:val="28"/>
+          <w:szCs w:val="28"/>
+        </w:rPr>
+        <w:t xml:space="preserve">  -</w:t>
+      </w:r>
+      <w:proofErr w:type="gramEnd"/>
+      <w:r>
+        <w:rPr>
+          <w:b/>
+          <w:bCs/>
+          <w:sz w:val="28"/>
+          <w:szCs w:val="28"/>
+        </w:rPr>
+        <w:t xml:space="preserve">  </w:t>
+      </w:r>
+      <w:proofErr w:type="spellStart"/>
+      <w:r>
+        <w:rPr>
+          <w:i/>
+          <w:iCs/>
+          <w:sz w:val="28"/>
+          <w:szCs w:val="28"/>
+          <w:lang w:val="en-US"/>
+        </w:rPr>
+        <w:t>np</w:t>
+      </w:r>
+      <w:r>
+        <w:rPr>
+          <w:i/>
+          <w:iCs/>
+          <w:sz w:val="28"/>
+          <w:szCs w:val="28"/>
+          <w:lang w:val="en-US"/>
+        </w:rPr>
+        <w:t>x</w:t>
+      </w:r>
+      <w:proofErr w:type="spellEnd"/>
+      <w:r>
+        <w:rPr>
+          <w:i/>
+          <w:iCs/>
+          <w:sz w:val="28"/>
+          <w:szCs w:val="28"/>
+          <w:lang w:val="en-US"/>
+        </w:rPr>
+        <w:t xml:space="preserve"> playwright test --workers=(no. of worker)</w:t>
       </w:r>
     </w:p>
     <w:p>
@@ -852,16 +934,19 @@
       </w:r>
       <w:proofErr w:type="spellEnd"/>
       <w:r>
-        <w:t>/, build artifacts, or log files) should not be tracked by Git, keeping the repository clean and efficient.</w:t>
-      </w:r>
-    </w:p>
-    <w:p>
-      <w:r>
-        <w:rPr>
-          <w:b/>
-          <w:bCs/>
-        </w:rPr>
+        <w:t xml:space="preserve">/, build </w:t>
+      </w:r>
+      <w:r>
         <w:lastRenderedPageBreak/>
+        <w:t>artifacts, or log files) should not be tracked by Git, keeping the repository clean and efficient.</w:t>
+      </w:r>
+    </w:p>
+    <w:p>
+      <w:r>
+        <w:rPr>
+          <w:b/>
+          <w:bCs/>
+        </w:rPr>
         <w:t>package-</w:t>
       </w:r>
       <w:proofErr w:type="spellStart"/>
@@ -1216,6 +1301,7 @@
           <w:b/>
           <w:bCs/>
         </w:rPr>
+        <w:lastRenderedPageBreak/>
         <w:t>Example</w:t>
       </w:r>
       <w:r>
@@ -1266,7 +1352,6 @@
         <w:rPr>
           <w:lang w:val="en-US"/>
         </w:rPr>
-        <w:lastRenderedPageBreak/>
         <w:t xml:space="preserve">    </w:t>
       </w:r>
     </w:p>
@@ -2654,6 +2739,7 @@
   <w:style w:type="character" w:default="1" w:styleId="DefaultParagraphFont">
     <w:name w:val="Default Paragraph Font"/>
     <w:uiPriority w:val="1"/>
+    <w:semiHidden/>
     <w:unhideWhenUsed/>
   </w:style>
   <w:style w:type="table" w:default="1" w:styleId="TableNormal">

</xml_diff>